<commit_message>
reduced epochs from 300 to 100
</commit_message>
<xml_diff>
--- a/EEG_project_report.docx
+++ b/EEG_project_report.docx
@@ -289,7 +289,23 @@
           <w:sz w:val="28"/>
           <w:szCs w:val="28"/>
         </w:rPr>
-        <w:t>, with strong performance across all four categories. These findings highlight the advantage of deep learning architectures in modeling non-linear, high-dimensional biomedical signals.</w:t>
+        <w:t xml:space="preserve">, with strong performance across all four categories. These findings highlight the advantage of deep learning architectures in </w:t>
+      </w:r>
+      <w:proofErr w:type="spellStart"/>
+      <w:r>
+        <w:rPr>
+          <w:sz w:val="28"/>
+          <w:szCs w:val="28"/>
+        </w:rPr>
+        <w:t>modeling</w:t>
+      </w:r>
+      <w:proofErr w:type="spellEnd"/>
+      <w:r>
+        <w:rPr>
+          <w:sz w:val="28"/>
+          <w:szCs w:val="28"/>
+        </w:rPr>
+        <w:t xml:space="preserve"> non-linear, high-dimensional biomedical signals.</w:t>
       </w:r>
     </w:p>
     <w:p/>
@@ -373,7 +389,23 @@
           <w:sz w:val="28"/>
           <w:szCs w:val="28"/>
         </w:rPr>
-        <w:t>, capable of capturing non-linear relationships in EEG data. The goal is to evaluate their effectiveness on the BEED dataset and analyze their relative strengths and weaknesses.</w:t>
+        <w:t xml:space="preserve">, capable of capturing non-linear relationships in EEG data. The goal is to evaluate their effectiveness on the BEED dataset and </w:t>
+      </w:r>
+      <w:proofErr w:type="spellStart"/>
+      <w:r>
+        <w:rPr>
+          <w:sz w:val="28"/>
+          <w:szCs w:val="28"/>
+        </w:rPr>
+        <w:t>analyze</w:t>
+      </w:r>
+      <w:proofErr w:type="spellEnd"/>
+      <w:r>
+        <w:rPr>
+          <w:sz w:val="28"/>
+          <w:szCs w:val="28"/>
+        </w:rPr>
+        <w:t xml:space="preserve"> their relative strengths and weaknesses.</w:t>
       </w:r>
     </w:p>
     <w:p/>
@@ -852,6 +884,7 @@
         </w:rPr>
         <w:t xml:space="preserve">Applied </w:t>
       </w:r>
+      <w:proofErr w:type="spellStart"/>
       <w:r>
         <w:rPr>
           <w:b/>
@@ -861,6 +894,7 @@
         </w:rPr>
         <w:t>StandardScaler</w:t>
       </w:r>
+      <w:proofErr w:type="spellEnd"/>
       <w:r>
         <w:rPr>
           <w:sz w:val="28"/>
@@ -996,7 +1030,23 @@
           <w:sz w:val="28"/>
           <w:szCs w:val="28"/>
         </w:rPr>
-        <w:t>Implemented in TensorFlow/Keras.</w:t>
+        <w:t>Implemented in TensorFlow/</w:t>
+      </w:r>
+      <w:proofErr w:type="spellStart"/>
+      <w:r>
+        <w:rPr>
+          <w:sz w:val="28"/>
+          <w:szCs w:val="28"/>
+        </w:rPr>
+        <w:t>Keras</w:t>
+      </w:r>
+      <w:proofErr w:type="spellEnd"/>
+      <w:r>
+        <w:rPr>
+          <w:sz w:val="28"/>
+          <w:szCs w:val="28"/>
+        </w:rPr>
+        <w:t>.</w:t>
       </w:r>
     </w:p>
     <w:p>
@@ -1040,7 +1090,56 @@
           <w:sz w:val="28"/>
           <w:szCs w:val="28"/>
         </w:rPr>
-        <w:t>LeakyReLU / ReLU activations</w:t>
+        <w:t>PRELU</w:t>
+      </w:r>
+      <w:r>
+        <w:rPr>
+          <w:b/>
+          <w:bCs/>
+          <w:sz w:val="28"/>
+          <w:szCs w:val="28"/>
+        </w:rPr>
+        <w:t xml:space="preserve"> / </w:t>
+      </w:r>
+      <w:proofErr w:type="spellStart"/>
+      <w:r>
+        <w:rPr>
+          <w:b/>
+          <w:bCs/>
+          <w:sz w:val="28"/>
+          <w:szCs w:val="28"/>
+        </w:rPr>
+        <w:t>LeakyReLU</w:t>
+      </w:r>
+      <w:proofErr w:type="spellEnd"/>
+      <w:r>
+        <w:rPr>
+          <w:b/>
+          <w:bCs/>
+          <w:sz w:val="28"/>
+          <w:szCs w:val="28"/>
+        </w:rPr>
+        <w:t xml:space="preserve"> / </w:t>
+      </w:r>
+      <w:proofErr w:type="spellStart"/>
+      <w:r>
+        <w:rPr>
+          <w:b/>
+          <w:bCs/>
+          <w:sz w:val="28"/>
+          <w:szCs w:val="28"/>
+        </w:rPr>
+        <w:t>ReLU</w:t>
+      </w:r>
+      <w:proofErr w:type="spellEnd"/>
+      <w:r>
+        <w:rPr>
+          <w:b/>
+          <w:bCs/>
+          <w:sz w:val="28"/>
+          <w:szCs w:val="28"/>
+        </w:rPr>
+        <w:t xml:space="preserve"> activations</w:t>
       </w:r>
       <w:r>
         <w:rPr>
@@ -1117,7 +1216,23 @@
           <w:sz w:val="28"/>
           <w:szCs w:val="28"/>
         </w:rPr>
-        <w:t>Loss function: Sparse Categorical Crossentropy.</w:t>
+        <w:t xml:space="preserve">Loss function: Sparse Categorical </w:t>
+      </w:r>
+      <w:proofErr w:type="spellStart"/>
+      <w:r>
+        <w:rPr>
+          <w:sz w:val="28"/>
+          <w:szCs w:val="28"/>
+        </w:rPr>
+        <w:t>Crossentropy</w:t>
+      </w:r>
+      <w:proofErr w:type="spellEnd"/>
+      <w:r>
+        <w:rPr>
+          <w:sz w:val="28"/>
+          <w:szCs w:val="28"/>
+        </w:rPr>
+        <w:t>.</w:t>
       </w:r>
     </w:p>
     <w:p>
@@ -1181,7 +1296,6 @@
           <w:sz w:val="36"/>
           <w:szCs w:val="36"/>
         </w:rPr>
-        <w:lastRenderedPageBreak/>
         <w:t>4. Results</w:t>
       </w:r>
     </w:p>
@@ -1386,7 +1500,6 @@
           <w:b/>
           <w:bCs/>
         </w:rPr>
-        <w:lastRenderedPageBreak/>
         <w:t>4.2 Neural Network</w:t>
       </w:r>
     </w:p>
@@ -1563,7 +1676,6 @@
           <w:sz w:val="28"/>
           <w:szCs w:val="28"/>
         </w:rPr>
-        <w:lastRenderedPageBreak/>
         <w:t>CLASSIFICATION REPORT:</w:t>
       </w:r>
     </w:p>
@@ -1782,7 +1894,23 @@
           <w:sz w:val="28"/>
           <w:szCs w:val="28"/>
         </w:rPr>
-        <w:t>Logistic Regression, being a linear classifier, failed to capture the complex spatio-temporal patterns in EEG signals, reflected in its low overall accuracy.</w:t>
+        <w:t xml:space="preserve">Logistic Regression, being a linear classifier, failed to capture the complex </w:t>
+      </w:r>
+      <w:proofErr w:type="spellStart"/>
+      <w:r>
+        <w:rPr>
+          <w:sz w:val="28"/>
+          <w:szCs w:val="28"/>
+        </w:rPr>
+        <w:t>spatio</w:t>
+      </w:r>
+      <w:proofErr w:type="spellEnd"/>
+      <w:r>
+        <w:rPr>
+          <w:sz w:val="28"/>
+          <w:szCs w:val="28"/>
+        </w:rPr>
+        <w:t>-temporal patterns in EEG signals, reflected in its low overall accuracy.</w:t>
       </w:r>
     </w:p>
     <w:p>
@@ -1961,7 +2089,23 @@
           <w:sz w:val="28"/>
           <w:szCs w:val="28"/>
         </w:rPr>
-        <w:t xml:space="preserve"> for sequential EEG signal modeling.</w:t>
+        <w:t xml:space="preserve"> for sequential EEG signal </w:t>
+      </w:r>
+      <w:proofErr w:type="spellStart"/>
+      <w:r>
+        <w:rPr>
+          <w:sz w:val="28"/>
+          <w:szCs w:val="28"/>
+        </w:rPr>
+        <w:t>modeling</w:t>
+      </w:r>
+      <w:proofErr w:type="spellEnd"/>
+      <w:r>
+        <w:rPr>
+          <w:sz w:val="28"/>
+          <w:szCs w:val="28"/>
+        </w:rPr>
+        <w:t>.</w:t>
       </w:r>
     </w:p>
     <w:p>
@@ -2131,7 +2275,23 @@
           <w:sz w:val="28"/>
           <w:szCs w:val="28"/>
         </w:rPr>
-        <w:t>TensorFlow/Keras Documentation.</w:t>
+        <w:t>TensorFlow/</w:t>
+      </w:r>
+      <w:proofErr w:type="spellStart"/>
+      <w:r>
+        <w:rPr>
+          <w:sz w:val="28"/>
+          <w:szCs w:val="28"/>
+        </w:rPr>
+        <w:t>Keras</w:t>
+      </w:r>
+      <w:proofErr w:type="spellEnd"/>
+      <w:r>
+        <w:rPr>
+          <w:sz w:val="28"/>
+          <w:szCs w:val="28"/>
+        </w:rPr>
+        <w:t xml:space="preserve"> Documentation.</w:t>
       </w:r>
     </w:p>
     <w:p>

</xml_diff>